<commit_message>
Mise à jour Git commit, push and pull in MPLab
</commit_message>
<xml_diff>
--- a/Pour pousser son nouveau code.docx
+++ b/Pour pousser son nouveau code.docx
@@ -16,15 +16,7 @@
         </w:numPr>
       </w:pPr>
       <w:r>
-        <w:t xml:space="preserve">Ouvrir une console Git (Git Bash </w:t>
-      </w:r>
-      <w:proofErr w:type="spellStart"/>
-      <w:r>
-        <w:t>Here</w:t>
-      </w:r>
-      <w:proofErr w:type="spellEnd"/>
-      <w:r>
-        <w:t>)</w:t>
+        <w:t>Ouvrir une console Git (Git Bash Here)</w:t>
       </w:r>
     </w:p>
     <w:p>
@@ -32,6 +24,9 @@
         <w:ind w:left="360"/>
       </w:pPr>
       <w:r>
+        <w:rPr>
+          <w:noProof/>
+        </w:rPr>
         <w:drawing>
           <wp:inline distT="0" distB="0" distL="0" distR="0" wp14:anchorId="7F5FC5D0" wp14:editId="1834AE15">
             <wp:extent cx="3924848" cy="1486107"/>
@@ -121,6 +116,9 @@
     </w:p>
     <w:p>
       <w:r>
+        <w:rPr>
+          <w:noProof/>
+        </w:rPr>
         <w:lastRenderedPageBreak/>
         <w:drawing>
           <wp:inline distT="0" distB="0" distL="0" distR="0" wp14:anchorId="196EE531" wp14:editId="4E5B42CB">
@@ -159,6 +157,183 @@
         </w:drawing>
       </w:r>
     </w:p>
+    <w:p/>
+    <w:p>
+      <w:r>
+        <w:t xml:space="preserve">Pour pousser son code depuis MPLab </w:t>
+      </w:r>
+    </w:p>
+    <w:p>
+      <w:pPr>
+        <w:pStyle w:val="Paragraphedeliste"/>
+        <w:numPr>
+          <w:ilvl w:val="0"/>
+          <w:numId w:val="3"/>
+        </w:numPr>
+      </w:pPr>
+      <w:r>
+        <w:t>Commit</w:t>
+      </w:r>
+    </w:p>
+    <w:p>
+      <w:pPr>
+        <w:pStyle w:val="Paragraphedeliste"/>
+      </w:pPr>
+      <w:r>
+        <w:lastRenderedPageBreak/>
+        <w:drawing>
+          <wp:inline distT="0" distB="0" distL="0" distR="0" wp14:anchorId="1ACD876A" wp14:editId="59D09E49">
+            <wp:extent cx="5753903" cy="8192643"/>
+            <wp:effectExtent l="0" t="0" r="0" b="0"/>
+            <wp:docPr id="3" name="Image 3"/>
+            <wp:cNvGraphicFramePr>
+              <a:graphicFrameLocks xmlns:a="http://schemas.openxmlformats.org/drawingml/2006/main" noChangeAspect="1"/>
+            </wp:cNvGraphicFramePr>
+            <a:graphic xmlns:a="http://schemas.openxmlformats.org/drawingml/2006/main">
+              <a:graphicData uri="http://schemas.openxmlformats.org/drawingml/2006/picture">
+                <pic:pic xmlns:pic="http://schemas.openxmlformats.org/drawingml/2006/picture">
+                  <pic:nvPicPr>
+                    <pic:cNvPr id="1" name=""/>
+                    <pic:cNvPicPr/>
+                  </pic:nvPicPr>
+                  <pic:blipFill>
+                    <a:blip r:embed="rId7"/>
+                    <a:stretch>
+                      <a:fillRect/>
+                    </a:stretch>
+                  </pic:blipFill>
+                  <pic:spPr>
+                    <a:xfrm>
+                      <a:off x="0" y="0"/>
+                      <a:ext cx="5753903" cy="8192643"/>
+                    </a:xfrm>
+                    <a:prstGeom prst="rect">
+                      <a:avLst/>
+                    </a:prstGeom>
+                  </pic:spPr>
+                </pic:pic>
+              </a:graphicData>
+            </a:graphic>
+          </wp:inline>
+        </w:drawing>
+      </w:r>
+    </w:p>
+    <w:p>
+      <w:pPr>
+        <w:pStyle w:val="Paragraphedeliste"/>
+      </w:pPr>
+    </w:p>
+    <w:p>
+      <w:pPr>
+        <w:pStyle w:val="Paragraphedeliste"/>
+        <w:numPr>
+          <w:ilvl w:val="0"/>
+          <w:numId w:val="3"/>
+        </w:numPr>
+      </w:pPr>
+      <w:r>
+        <w:t xml:space="preserve">Push </w:t>
+      </w:r>
+    </w:p>
+    <w:p>
+      <w:pPr>
+        <w:pStyle w:val="Paragraphedeliste"/>
+      </w:pPr>
+      <w:r>
+        <w:lastRenderedPageBreak/>
+        <w:drawing>
+          <wp:inline distT="0" distB="0" distL="0" distR="0" wp14:anchorId="4B9489AB" wp14:editId="0915EDB5">
+            <wp:extent cx="5760720" cy="7927340"/>
+            <wp:effectExtent l="0" t="0" r="0" b="0"/>
+            <wp:docPr id="4" name="Image 4"/>
+            <wp:cNvGraphicFramePr>
+              <a:graphicFrameLocks xmlns:a="http://schemas.openxmlformats.org/drawingml/2006/main" noChangeAspect="1"/>
+            </wp:cNvGraphicFramePr>
+            <a:graphic xmlns:a="http://schemas.openxmlformats.org/drawingml/2006/main">
+              <a:graphicData uri="http://schemas.openxmlformats.org/drawingml/2006/picture">
+                <pic:pic xmlns:pic="http://schemas.openxmlformats.org/drawingml/2006/picture">
+                  <pic:nvPicPr>
+                    <pic:cNvPr id="1" name=""/>
+                    <pic:cNvPicPr/>
+                  </pic:nvPicPr>
+                  <pic:blipFill>
+                    <a:blip r:embed="rId8"/>
+                    <a:stretch>
+                      <a:fillRect/>
+                    </a:stretch>
+                  </pic:blipFill>
+                  <pic:spPr>
+                    <a:xfrm>
+                      <a:off x="0" y="0"/>
+                      <a:ext cx="5760720" cy="7927340"/>
+                    </a:xfrm>
+                    <a:prstGeom prst="rect">
+                      <a:avLst/>
+                    </a:prstGeom>
+                  </pic:spPr>
+                </pic:pic>
+              </a:graphicData>
+            </a:graphic>
+          </wp:inline>
+        </w:drawing>
+      </w:r>
+    </w:p>
+    <w:p>
+      <w:pPr>
+        <w:pStyle w:val="Paragraphedeliste"/>
+      </w:pPr>
+    </w:p>
+    <w:p>
+      <w:pPr>
+        <w:pStyle w:val="Paragraphedeliste"/>
+      </w:pPr>
+      <w:r>
+        <w:t>Lorsqu’on commence à travailler sur le projet faire un pull :</w:t>
+      </w:r>
+    </w:p>
+    <w:p>
+      <w:pPr>
+        <w:pStyle w:val="Paragraphedeliste"/>
+      </w:pPr>
+      <w:r>
+        <w:lastRenderedPageBreak/>
+        <w:drawing>
+          <wp:inline distT="0" distB="0" distL="0" distR="0" wp14:anchorId="3957F0FA" wp14:editId="1BF59437">
+            <wp:extent cx="5760720" cy="7733665"/>
+            <wp:effectExtent l="0" t="0" r="0" b="635"/>
+            <wp:docPr id="5" name="Image 5"/>
+            <wp:cNvGraphicFramePr>
+              <a:graphicFrameLocks xmlns:a="http://schemas.openxmlformats.org/drawingml/2006/main" noChangeAspect="1"/>
+            </wp:cNvGraphicFramePr>
+            <a:graphic xmlns:a="http://schemas.openxmlformats.org/drawingml/2006/main">
+              <a:graphicData uri="http://schemas.openxmlformats.org/drawingml/2006/picture">
+                <pic:pic xmlns:pic="http://schemas.openxmlformats.org/drawingml/2006/picture">
+                  <pic:nvPicPr>
+                    <pic:cNvPr id="1" name=""/>
+                    <pic:cNvPicPr/>
+                  </pic:nvPicPr>
+                  <pic:blipFill>
+                    <a:blip r:embed="rId9"/>
+                    <a:stretch>
+                      <a:fillRect/>
+                    </a:stretch>
+                  </pic:blipFill>
+                  <pic:spPr>
+                    <a:xfrm>
+                      <a:off x="0" y="0"/>
+                      <a:ext cx="5760720" cy="7733665"/>
+                    </a:xfrm>
+                    <a:prstGeom prst="rect">
+                      <a:avLst/>
+                    </a:prstGeom>
+                  </pic:spPr>
+                </pic:pic>
+              </a:graphicData>
+            </a:graphic>
+          </wp:inline>
+        </w:drawing>
+      </w:r>
+    </w:p>
     <w:sectPr>
       <w:pgSz w:w="11906" w:h="16838"/>
       <w:pgMar w:top="1417" w:right="1417" w:bottom="1417" w:left="1417" w:header="708" w:footer="708" w:gutter="0"/>
@@ -172,6 +347,95 @@
 <file path=word/numbering.xml><?xml version="1.0" encoding="utf-8"?>
 <w:numbering xmlns:wpc="http://schemas.microsoft.com/office/word/2010/wordprocessingCanvas" xmlns:cx="http://schemas.microsoft.com/office/drawing/2014/chartex" xmlns:cx1="http://schemas.microsoft.com/office/drawing/2015/9/8/chartex" xmlns:cx2="http://schemas.microsoft.com/office/drawing/2015/10/21/chartex" xmlns:cx3="http://schemas.microsoft.com/office/drawing/2016/5/9/chartex" xmlns:cx4="http://schemas.microsoft.com/office/drawing/2016/5/10/chartex" xmlns:cx5="http://schemas.microsoft.com/office/drawing/2016/5/11/chartex" xmlns:cx6="http://schemas.microsoft.com/office/drawing/2016/5/12/chartex" xmlns:cx7="http://schemas.microsoft.com/office/drawing/2016/5/13/chartex" xmlns:cx8="http://schemas.microsoft.com/office/drawing/2016/5/14/chartex" xmlns:mc="http://schemas.openxmlformats.org/markup-compatibility/2006" xmlns:aink="http://schemas.microsoft.com/office/drawing/2016/ink" xmlns:am3d="http://schemas.microsoft.com/office/drawing/2017/model3d" xmlns:o="urn:schemas-microsoft-com:office:office" xmlns:oel="http://schemas.microsoft.com/office/2019/extlst" xmlns:r="http://schemas.openxmlformats.org/officeDocument/2006/relationships" xmlns:m="http://schemas.openxmlformats.org/officeDocument/2006/math" xmlns:v="urn:schemas-microsoft-com:vml" xmlns:wp14="http://schemas.microsoft.com/office/word/2010/wordprocessingDrawing" xmlns:wp="http://schemas.openxmlformats.org/drawingml/2006/wordprocessingDrawing" xmlns:w10="urn:schemas-microsoft-com:office:word" xmlns:w="http://schemas.openxmlformats.org/wordprocessingml/2006/main" xmlns:w14="http://schemas.microsoft.com/office/word/2010/wordml" xmlns:w15="http://schemas.microsoft.com/office/word/2012/wordml" xmlns:w16cex="http://schemas.microsoft.com/office/word/2018/wordml/cex" xmlns:w16cid="http://schemas.microsoft.com/office/word/2016/wordml/cid" xmlns:w16="http://schemas.microsoft.com/office/word/2018/wordml" xmlns:w16sdtdh="http://schemas.microsoft.com/office/word/2020/wordml/sdtdatahash" xmlns:w16se="http://schemas.microsoft.com/office/word/2015/wordml/symex" xmlns:wpg="http://schemas.microsoft.com/office/word/2010/wordprocessingGroup" xmlns:wpi="http://schemas.microsoft.com/office/word/2010/wordprocessingInk" xmlns:wne="http://schemas.microsoft.com/office/word/2006/wordml" xmlns:wps="http://schemas.microsoft.com/office/word/2010/wordprocessingShape" mc:Ignorable="w14 w15 w16se w16cid w16 w16cex w16sdtdh wp14">
   <w:abstractNum w:abstractNumId="0" w15:restartNumberingAfterBreak="0">
+    <w:nsid w:val="4D27165E"/>
+    <w:multiLevelType w:val="hybridMultilevel"/>
+    <w:tmpl w:val="37AC36AA"/>
+    <w:lvl w:ilvl="0" w:tplc="100C000F">
+      <w:start w:val="1"/>
+      <w:numFmt w:val="decimal"/>
+      <w:lvlText w:val="%1."/>
+      <w:lvlJc w:val="left"/>
+      <w:pPr>
+        <w:ind w:left="720" w:hanging="360"/>
+      </w:pPr>
+      <w:rPr>
+        <w:rFonts w:hint="default"/>
+      </w:rPr>
+    </w:lvl>
+    <w:lvl w:ilvl="1" w:tplc="100C0019" w:tentative="1">
+      <w:start w:val="1"/>
+      <w:numFmt w:val="lowerLetter"/>
+      <w:lvlText w:val="%2."/>
+      <w:lvlJc w:val="left"/>
+      <w:pPr>
+        <w:ind w:left="1440" w:hanging="360"/>
+      </w:pPr>
+    </w:lvl>
+    <w:lvl w:ilvl="2" w:tplc="100C001B" w:tentative="1">
+      <w:start w:val="1"/>
+      <w:numFmt w:val="lowerRoman"/>
+      <w:lvlText w:val="%3."/>
+      <w:lvlJc w:val="right"/>
+      <w:pPr>
+        <w:ind w:left="2160" w:hanging="180"/>
+      </w:pPr>
+    </w:lvl>
+    <w:lvl w:ilvl="3" w:tplc="100C000F" w:tentative="1">
+      <w:start w:val="1"/>
+      <w:numFmt w:val="decimal"/>
+      <w:lvlText w:val="%4."/>
+      <w:lvlJc w:val="left"/>
+      <w:pPr>
+        <w:ind w:left="2880" w:hanging="360"/>
+      </w:pPr>
+    </w:lvl>
+    <w:lvl w:ilvl="4" w:tplc="100C0019" w:tentative="1">
+      <w:start w:val="1"/>
+      <w:numFmt w:val="lowerLetter"/>
+      <w:lvlText w:val="%5."/>
+      <w:lvlJc w:val="left"/>
+      <w:pPr>
+        <w:ind w:left="3600" w:hanging="360"/>
+      </w:pPr>
+    </w:lvl>
+    <w:lvl w:ilvl="5" w:tplc="100C001B" w:tentative="1">
+      <w:start w:val="1"/>
+      <w:numFmt w:val="lowerRoman"/>
+      <w:lvlText w:val="%6."/>
+      <w:lvlJc w:val="right"/>
+      <w:pPr>
+        <w:ind w:left="4320" w:hanging="180"/>
+      </w:pPr>
+    </w:lvl>
+    <w:lvl w:ilvl="6" w:tplc="100C000F" w:tentative="1">
+      <w:start w:val="1"/>
+      <w:numFmt w:val="decimal"/>
+      <w:lvlText w:val="%7."/>
+      <w:lvlJc w:val="left"/>
+      <w:pPr>
+        <w:ind w:left="5040" w:hanging="360"/>
+      </w:pPr>
+    </w:lvl>
+    <w:lvl w:ilvl="7" w:tplc="100C0019" w:tentative="1">
+      <w:start w:val="1"/>
+      <w:numFmt w:val="lowerLetter"/>
+      <w:lvlText w:val="%8."/>
+      <w:lvlJc w:val="left"/>
+      <w:pPr>
+        <w:ind w:left="5760" w:hanging="360"/>
+      </w:pPr>
+    </w:lvl>
+    <w:lvl w:ilvl="8" w:tplc="100C001B" w:tentative="1">
+      <w:start w:val="1"/>
+      <w:numFmt w:val="lowerRoman"/>
+      <w:lvlText w:val="%9."/>
+      <w:lvlJc w:val="right"/>
+      <w:pPr>
+        <w:ind w:left="6480" w:hanging="180"/>
+      </w:pPr>
+    </w:lvl>
+  </w:abstractNum>
+  <w:abstractNum w:abstractNumId="1" w15:restartNumberingAfterBreak="0">
     <w:nsid w:val="5AC92417"/>
     <w:multiLevelType w:val="hybridMultilevel"/>
     <w:tmpl w:val="2C365942"/>
@@ -260,7 +524,7 @@
       </w:pPr>
     </w:lvl>
   </w:abstractNum>
-  <w:abstractNum w:abstractNumId="1" w15:restartNumberingAfterBreak="0">
+  <w:abstractNum w:abstractNumId="2" w15:restartNumberingAfterBreak="0">
     <w:nsid w:val="797020F9"/>
     <w:multiLevelType w:val="hybridMultilevel"/>
     <w:tmpl w:val="2CC2970E"/>
@@ -373,9 +637,12 @@
     </w:lvl>
   </w:abstractNum>
   <w:num w:numId="1" w16cid:durableId="1782339001">
+    <w:abstractNumId w:val="2"/>
+  </w:num>
+  <w:num w:numId="2" w16cid:durableId="1807580545">
     <w:abstractNumId w:val="1"/>
   </w:num>
-  <w:num w:numId="2" w16cid:durableId="1807580545">
+  <w:num w:numId="3" w16cid:durableId="834958607">
     <w:abstractNumId w:val="0"/>
   </w:num>
 </w:numbering>

</xml_diff>